<commit_message>
work toward live dead capture histories
</commit_message>
<xml_diff>
--- a/2020/National AFS Meeting/Buffalo/National AFS Abstract - 9468 - Simonson.docx
+++ b/2020/National AFS Meeting/Buffalo/National AFS Abstract - 9468 - Simonson.docx
@@ -426,28 +426,49 @@
           <w:rFonts w:ascii="Times New Roman" w:hAnsi="Times New Roman" w:cs="Times New Roman"/>
           <w:sz w:val="24"/>
         </w:rPr>
-        <w:t xml:space="preserve">known about how commercial harvest of this species affects population characteristics. Fish may compensate for harvest through multiple pathways including </w:t>
-      </w:r>
-      <w:r>
-        <w:rPr>
-          <w:rFonts w:ascii="Times New Roman" w:hAnsi="Times New Roman" w:cs="Times New Roman"/>
-          <w:sz w:val="24"/>
-        </w:rPr>
-        <w:t xml:space="preserve">increased natural survival, increased recruitment, or increases to individual growth and condition. We examined how </w:t>
-      </w:r>
-      <w:r>
-        <w:rPr>
-          <w:rFonts w:ascii="Times New Roman" w:hAnsi="Times New Roman" w:cs="Times New Roman"/>
-          <w:sz w:val="24"/>
-        </w:rPr>
-        <w:t>the</w:t>
-      </w:r>
-      <w:r>
-        <w:rPr>
-          <w:rFonts w:ascii="Times New Roman" w:hAnsi="Times New Roman" w:cs="Times New Roman"/>
-          <w:sz w:val="24"/>
-        </w:rPr>
-        <w:t>se</w:t>
+        <w:t xml:space="preserve">known about how </w:t>
+      </w:r>
+      <w:r>
+        <w:rPr>
+          <w:rFonts w:ascii="Times New Roman" w:hAnsi="Times New Roman" w:cs="Times New Roman"/>
+          <w:sz w:val="24"/>
+        </w:rPr>
+        <w:t xml:space="preserve">the </w:t>
+      </w:r>
+      <w:r>
+        <w:rPr>
+          <w:rFonts w:ascii="Times New Roman" w:hAnsi="Times New Roman" w:cs="Times New Roman"/>
+          <w:sz w:val="24"/>
+        </w:rPr>
+        <w:t>commercial harvest of this species affects population characteristics</w:t>
+      </w:r>
+      <w:r>
+        <w:rPr>
+          <w:rFonts w:ascii="Times New Roman" w:hAnsi="Times New Roman" w:cs="Times New Roman"/>
+          <w:sz w:val="24"/>
+        </w:rPr>
+        <w:t>, and recent studies have shown that Bigmouth Buffalo may live 100 years or more</w:t>
+      </w:r>
+      <w:r>
+        <w:rPr>
+          <w:rFonts w:ascii="Times New Roman" w:hAnsi="Times New Roman" w:cs="Times New Roman"/>
+          <w:sz w:val="24"/>
+        </w:rPr>
+        <w:t>. Fish may compensate for harvest through multiple pathw</w:t>
+      </w:r>
+      <w:r>
+        <w:rPr>
+          <w:rFonts w:ascii="Times New Roman" w:hAnsi="Times New Roman" w:cs="Times New Roman"/>
+          <w:sz w:val="24"/>
+        </w:rPr>
+        <w:t xml:space="preserve">ays, either through </w:t>
+      </w:r>
+      <w:r>
+        <w:rPr>
+          <w:rFonts w:ascii="Times New Roman" w:hAnsi="Times New Roman" w:cs="Times New Roman"/>
+          <w:sz w:val="24"/>
+        </w:rPr>
+        <w:t>decreased natural mortality</w:t>
       </w:r>
       <w:r>
         <w:rPr>
@@ -461,14 +482,56 @@
           <w:rFonts w:ascii="Times New Roman" w:hAnsi="Times New Roman" w:cs="Times New Roman"/>
           <w:sz w:val="24"/>
         </w:rPr>
-        <w:t xml:space="preserve">three </w:t>
-      </w:r>
-      <w:r>
-        <w:rPr>
-          <w:rFonts w:ascii="Times New Roman" w:hAnsi="Times New Roman" w:cs="Times New Roman"/>
-          <w:sz w:val="24"/>
-        </w:rPr>
-        <w:t>potential mechanisms of compensation to harvest</w:t>
+        <w:t xml:space="preserve">or </w:t>
+      </w:r>
+      <w:r>
+        <w:rPr>
+          <w:rFonts w:ascii="Times New Roman" w:hAnsi="Times New Roman" w:cs="Times New Roman"/>
+          <w:sz w:val="24"/>
+        </w:rPr>
+        <w:t xml:space="preserve">through </w:t>
+      </w:r>
+      <w:r>
+        <w:rPr>
+          <w:rFonts w:ascii="Times New Roman" w:hAnsi="Times New Roman" w:cs="Times New Roman"/>
+          <w:sz w:val="24"/>
+        </w:rPr>
+        <w:t xml:space="preserve">the </w:t>
+      </w:r>
+      <w:r>
+        <w:rPr>
+          <w:rFonts w:ascii="Times New Roman" w:hAnsi="Times New Roman" w:cs="Times New Roman"/>
+          <w:sz w:val="24"/>
+        </w:rPr>
+        <w:t>physical responses of increased</w:t>
+      </w:r>
+      <w:r>
+        <w:rPr>
+          <w:rFonts w:ascii="Times New Roman" w:hAnsi="Times New Roman" w:cs="Times New Roman"/>
+          <w:sz w:val="24"/>
+        </w:rPr>
+        <w:t xml:space="preserve"> individual growth and condition. We examined how </w:t>
+      </w:r>
+      <w:r>
+        <w:rPr>
+          <w:rFonts w:ascii="Times New Roman" w:hAnsi="Times New Roman" w:cs="Times New Roman"/>
+          <w:sz w:val="24"/>
+        </w:rPr>
+        <w:t xml:space="preserve">natural mortality and the </w:t>
+      </w:r>
+      <w:r>
+        <w:rPr>
+          <w:rFonts w:ascii="Times New Roman" w:hAnsi="Times New Roman" w:cs="Times New Roman"/>
+          <w:sz w:val="24"/>
+        </w:rPr>
+        <w:t>physical</w:t>
+      </w:r>
+      <w:r>
+        <w:rPr>
+          <w:rFonts w:ascii="Times New Roman" w:hAnsi="Times New Roman" w:cs="Times New Roman"/>
+          <w:sz w:val="24"/>
+        </w:rPr>
+        <w:t xml:space="preserve"> mechanisms of compensation to harvest</w:t>
       </w:r>
       <w:r>
         <w:rPr>
@@ -511,6 +574,13 @@
           <w:sz w:val="24"/>
         </w:rPr>
         <w:t>in six northwest Iowa lakes</w:t>
+      </w:r>
+      <w:r>
+        <w:rPr>
+          <w:rFonts w:ascii="Times New Roman" w:hAnsi="Times New Roman" w:cs="Times New Roman"/>
+          <w:sz w:val="24"/>
+        </w:rPr>
+        <w:t xml:space="preserve"> from 2017 and 2019</w:t>
       </w:r>
       <w:r>
         <w:rPr>
@@ -528,69 +598,6 @@
       </w:r>
       <w:bookmarkStart w:id="0" w:name="_GoBack"/>
       <w:bookmarkEnd w:id="0"/>
-      <w:r>
-        <w:rPr>
-          <w:rFonts w:ascii="Times New Roman" w:hAnsi="Times New Roman" w:cs="Times New Roman"/>
-          <w:sz w:val="24"/>
-        </w:rPr>
-        <w:t>Tags returned from commercial harvesters generally showed exploitation rates between 0</w:t>
-      </w:r>
-      <w:r>
-        <w:rPr>
-          <w:rFonts w:ascii="Times New Roman" w:hAnsi="Times New Roman" w:cs="Times New Roman"/>
-          <w:sz w:val="24"/>
-        </w:rPr>
-        <w:t>% and 30% per year.</w:t>
-      </w:r>
-      <w:r>
-        <w:rPr>
-          <w:rFonts w:ascii="Times New Roman" w:hAnsi="Times New Roman" w:cs="Times New Roman"/>
-          <w:sz w:val="24"/>
-        </w:rPr>
-        <w:t xml:space="preserve"> </w:t>
-      </w:r>
-      <w:r>
-        <w:rPr>
-          <w:rFonts w:ascii="Times New Roman" w:hAnsi="Times New Roman" w:cs="Times New Roman"/>
-          <w:sz w:val="24"/>
-        </w:rPr>
-        <w:t>E</w:t>
-      </w:r>
-      <w:r>
-        <w:rPr>
-          <w:rFonts w:ascii="Times New Roman" w:hAnsi="Times New Roman" w:cs="Times New Roman"/>
-          <w:sz w:val="24"/>
-        </w:rPr>
-        <w:t>ach of the potential ways fish populations can compensate for harvest we</w:t>
-      </w:r>
-      <w:r>
-        <w:rPr>
-          <w:rFonts w:ascii="Times New Roman" w:hAnsi="Times New Roman" w:cs="Times New Roman"/>
-          <w:sz w:val="24"/>
-        </w:rPr>
-        <w:t xml:space="preserve">re variable </w:t>
-      </w:r>
-      <w:r>
-        <w:rPr>
-          <w:rFonts w:ascii="Times New Roman" w:hAnsi="Times New Roman" w:cs="Times New Roman"/>
-          <w:sz w:val="24"/>
-        </w:rPr>
-        <w:t>among lakes. C</w:t>
-      </w:r>
-      <w:r>
-        <w:rPr>
-          <w:rFonts w:ascii="Times New Roman" w:hAnsi="Times New Roman" w:cs="Times New Roman"/>
-          <w:sz w:val="24"/>
-        </w:rPr>
-        <w:t xml:space="preserve">hanges in </w:t>
-      </w:r>
-      <w:r>
-        <w:rPr>
-          <w:rFonts w:ascii="Times New Roman" w:hAnsi="Times New Roman" w:cs="Times New Roman"/>
-          <w:sz w:val="24"/>
-        </w:rPr>
-        <w:t xml:space="preserve">relative weight of Bigmouth Buffalo was not significantly related to exploitation, whereas </w:t>
-      </w:r>
     </w:p>
     <w:sectPr>
       <w:pgSz w:w="12240" w:h="15840"/>

</xml_diff>